<commit_message>
Adding integration test documentation
</commit_message>
<xml_diff>
--- a/doc/EVERIS.BE-011-AS4-Design Document.docx
+++ b/doc/EVERIS.BE-011-AS4-Design Document.docx
@@ -4747,6 +4747,123 @@
           </w:p>
         </w:tc>
       </w:tr>
+      <w:tr>
+        <w:tc>
+          <w:tcPr>
+            <w:tcW w:w="563" w:type="pct"/>
+            <w:tcBorders>
+              <w:top w:val="single" w:sz="4" w:space="0" w:color="808080"/>
+              <w:left w:val="single" w:sz="4" w:space="0" w:color="808080"/>
+              <w:bottom w:val="single" w:sz="4" w:space="0" w:color="808080"/>
+              <w:right w:val="single" w:sz="4" w:space="0" w:color="808080"/>
+            </w:tcBorders>
+            <w:vAlign w:val="center"/>
+          </w:tcPr>
+          <w:p>
+            <w:pPr>
+              <w:spacing w:after="240"/>
+              <w:jc w:val="left"/>
+              <w:rPr>
+                <w:rFonts w:ascii="Calibri" w:hAnsi="Calibri" w:cs="Calibri"/>
+              </w:rPr>
+            </w:pPr>
+            <w:bookmarkStart w:id="3" w:name="_GoBack" w:colFirst="0" w:colLast="3"/>
+            <w:r>
+              <w:rPr>
+                <w:rFonts w:ascii="Calibri" w:hAnsi="Calibri" w:cs="Calibri"/>
+              </w:rPr>
+              <w:t>v11</w:t>
+            </w:r>
+          </w:p>
+        </w:tc>
+        <w:tc>
+          <w:tcPr>
+            <w:tcW w:w="807" w:type="pct"/>
+            <w:tcBorders>
+              <w:top w:val="single" w:sz="4" w:space="0" w:color="808080"/>
+              <w:left w:val="single" w:sz="4" w:space="0" w:color="808080"/>
+              <w:bottom w:val="single" w:sz="4" w:space="0" w:color="808080"/>
+              <w:right w:val="single" w:sz="4" w:space="0" w:color="808080"/>
+            </w:tcBorders>
+            <w:vAlign w:val="center"/>
+          </w:tcPr>
+          <w:p>
+            <w:pPr>
+              <w:spacing w:after="240" w:line="276" w:lineRule="auto"/>
+              <w:jc w:val="center"/>
+              <w:rPr>
+                <w:rFonts w:ascii="Calibri" w:eastAsia="PMingLiU" w:hAnsi="Calibri"/>
+                <w:color w:val="000000"/>
+              </w:rPr>
+            </w:pPr>
+            <w:r>
+              <w:rPr>
+                <w:rFonts w:ascii="Calibri" w:eastAsia="PMingLiU" w:hAnsi="Calibri"/>
+                <w:color w:val="000000"/>
+              </w:rPr>
+              <w:t>31/10/2016</w:t>
+            </w:r>
+          </w:p>
+        </w:tc>
+        <w:tc>
+          <w:tcPr>
+            <w:tcW w:w="976" w:type="pct"/>
+            <w:tcBorders>
+              <w:top w:val="single" w:sz="4" w:space="0" w:color="808080"/>
+              <w:left w:val="single" w:sz="4" w:space="0" w:color="808080"/>
+              <w:bottom w:val="single" w:sz="4" w:space="0" w:color="808080"/>
+              <w:right w:val="single" w:sz="4" w:space="0" w:color="808080"/>
+            </w:tcBorders>
+            <w:vAlign w:val="center"/>
+          </w:tcPr>
+          <w:p>
+            <w:pPr>
+              <w:widowControl w:val="0"/>
+              <w:spacing w:after="240" w:line="200" w:lineRule="atLeast"/>
+              <w:jc w:val="center"/>
+              <w:rPr>
+                <w:rFonts w:ascii="Calibri" w:hAnsi="Calibri" w:cs="Calibri"/>
+                <w:color w:val="000000"/>
+              </w:rPr>
+            </w:pPr>
+            <w:r>
+              <w:rPr>
+                <w:rFonts w:ascii="Calibri" w:hAnsi="Calibri" w:cs="Calibri"/>
+                <w:color w:val="000000"/>
+              </w:rPr>
+              <w:t>Stijn Moreels</w:t>
+            </w:r>
+          </w:p>
+        </w:tc>
+        <w:tc>
+          <w:tcPr>
+            <w:tcW w:w="2654" w:type="pct"/>
+            <w:tcBorders>
+              <w:top w:val="single" w:sz="4" w:space="0" w:color="808080"/>
+              <w:left w:val="single" w:sz="4" w:space="0" w:color="808080"/>
+              <w:bottom w:val="single" w:sz="4" w:space="0" w:color="808080"/>
+              <w:right w:val="single" w:sz="4" w:space="0" w:color="808080"/>
+            </w:tcBorders>
+            <w:vAlign w:val="center"/>
+          </w:tcPr>
+          <w:p>
+            <w:pPr>
+              <w:spacing w:after="240"/>
+              <w:jc w:val="left"/>
+              <w:rPr>
+                <w:rFonts w:ascii="Calibri" w:hAnsi="Calibri" w:cs="Calibri"/>
+              </w:rPr>
+            </w:pPr>
+            <w:r>
+              <w:rPr>
+                <w:rFonts w:ascii="Calibri" w:hAnsi="Calibri" w:cs="Calibri"/>
+              </w:rPr>
+              <w:t>Rename class names and replace UML Schemas</w:t>
+            </w:r>
+          </w:p>
+        </w:tc>
+      </w:tr>
+      <w:bookmarkEnd w:id="3"/>
     </w:tbl>
     <w:p>
       <w:pPr>
@@ -4769,19 +4886,27 @@
       <w:r>
         <w:br w:type="page"/>
       </w:r>
-      <w:bookmarkStart w:id="3" w:name="_Toc465689861"/>
+      <w:bookmarkStart w:id="4" w:name="_Toc465689861"/>
       <w:r>
         <w:lastRenderedPageBreak/>
         <w:t>Purpose</w:t>
       </w:r>
-      <w:bookmarkEnd w:id="3"/>
+      <w:bookmarkEnd w:id="4"/>
     </w:p>
     <w:p>
       <w:pPr>
         <w:pStyle w:val="Bodytext0"/>
       </w:pPr>
       <w:r>
-        <w:t>The purpose of this document is to describe the global technical design of the Everis project (a.k.a. AS4 project). Some critical core design points are explained to have a global awareness of the software design of the project.</w:t>
+        <w:t xml:space="preserve">The purpose of this document is to describe the global technical design of the </w:t>
+      </w:r>
+      <w:proofErr w:type="spellStart"/>
+      <w:r>
+        <w:t>Everis</w:t>
+      </w:r>
+      <w:proofErr w:type="spellEnd"/>
+      <w:r>
+        <w:t xml:space="preserve"> project (a.k.a. AS4 project). Some critical core design points are explained to have a global awareness of the software design of the project.</w:t>
       </w:r>
     </w:p>
     <w:p>
@@ -4798,7 +4923,7 @@
           <w:lang w:val="en-US"/>
         </w:rPr>
       </w:pPr>
-      <w:bookmarkStart w:id="4" w:name="_Toc459786914"/>
+      <w:bookmarkStart w:id="5" w:name="_Toc459786914"/>
       <w:r>
         <w:br w:type="page"/>
       </w:r>
@@ -4807,12 +4932,12 @@
       <w:pPr>
         <w:pStyle w:val="Heading1"/>
       </w:pPr>
-      <w:bookmarkStart w:id="5" w:name="_Toc465689862"/>
+      <w:bookmarkStart w:id="6" w:name="_Toc465689862"/>
       <w:r>
         <w:lastRenderedPageBreak/>
         <w:t>Glossary</w:t>
       </w:r>
-      <w:bookmarkEnd w:id="5"/>
+      <w:bookmarkEnd w:id="6"/>
     </w:p>
     <w:tbl>
       <w:tblPr>
@@ -5451,7 +5576,15 @@
               <w:t>Step</w:t>
             </w:r>
             <w:r>
-              <w:t xml:space="preserve"> is used to describe a single operation that has to be performed by an </w:t>
+              <w:t xml:space="preserve"> is used to describe a single operation that </w:t>
+            </w:r>
+            <w:proofErr w:type="gramStart"/>
+            <w:r>
+              <w:t>has to</w:t>
+            </w:r>
+            <w:proofErr w:type="gramEnd"/>
+            <w:r>
+              <w:t xml:space="preserve"> be performed by an </w:t>
             </w:r>
             <w:r>
               <w:rPr>
@@ -5636,20 +5769,28 @@
         <w:ind w:left="454" w:hanging="454"/>
         <w:jc w:val="left"/>
       </w:pPr>
-      <w:bookmarkStart w:id="6" w:name="_Toc465689863"/>
+      <w:bookmarkStart w:id="7" w:name="_Toc465689863"/>
       <w:r>
         <w:lastRenderedPageBreak/>
         <w:t>Layered Architecture</w:t>
       </w:r>
-      <w:bookmarkEnd w:id="4"/>
-      <w:bookmarkEnd w:id="6"/>
+      <w:bookmarkEnd w:id="5"/>
+      <w:bookmarkEnd w:id="7"/>
     </w:p>
     <w:p>
       <w:pPr>
         <w:pStyle w:val="Bodytext0"/>
       </w:pPr>
       <w:r>
-        <w:t xml:space="preserve">The AS4 application is separated in several layers. Since the Core is the essential part of the application, it could also be seen as the </w:t>
+        <w:t xml:space="preserve">The AS4 application is separated in several layers. Since the Core is the essential part of the application, it could also </w:t>
+      </w:r>
+      <w:proofErr w:type="gramStart"/>
+      <w:r>
+        <w:t>be seen as</w:t>
+      </w:r>
+      <w:proofErr w:type="gramEnd"/>
+      <w:r>
+        <w:t xml:space="preserve"> the </w:t>
       </w:r>
       <w:r>
         <w:rPr>
@@ -5706,7 +5847,15 @@
         <w:t>Application Layer</w:t>
       </w:r>
       <w:r>
-        <w:t xml:space="preserve"> is actually the layer that uses the core to provide a system for the presentation layer. This layer contains besides the delegation of functionality also the mappings that’s needed to provide a connection form the Business Application to the MSH.</w:t>
+        <w:t xml:space="preserve"> is </w:t>
+      </w:r>
+      <w:proofErr w:type="gramStart"/>
+      <w:r>
+        <w:t>actually the</w:t>
+      </w:r>
+      <w:proofErr w:type="gramEnd"/>
+      <w:r>
+        <w:t xml:space="preserve"> layer that uses the core to provide a system for the presentation layer. This layer contains besides the delegation of functionality also the mappings that’s needed to provide a connection form the Business Application to the MSH.</w:t>
       </w:r>
     </w:p>
     <w:p>
@@ -5798,8 +5947,8 @@
         <w:ind w:left="454" w:hanging="454"/>
         <w:jc w:val="left"/>
       </w:pPr>
-      <w:bookmarkStart w:id="7" w:name="_Toc459786915"/>
-      <w:bookmarkStart w:id="8" w:name="_Toc465689864"/>
+      <w:bookmarkStart w:id="8" w:name="_Toc459786915"/>
+      <w:bookmarkStart w:id="9" w:name="_Toc465689864"/>
       <w:r>
         <w:lastRenderedPageBreak/>
         <w:t>Domain Core</w:t>
@@ -5807,8 +5956,8 @@
       <w:r>
         <w:t xml:space="preserve"> Layer</w:t>
       </w:r>
-      <w:bookmarkEnd w:id="7"/>
       <w:bookmarkEnd w:id="8"/>
+      <w:bookmarkEnd w:id="9"/>
     </w:p>
     <w:p>
       <w:pPr>
@@ -5866,12 +6015,12 @@
       <w:pPr>
         <w:pStyle w:val="Heading2"/>
       </w:pPr>
-      <w:bookmarkStart w:id="9" w:name="_Toc465689865"/>
+      <w:bookmarkStart w:id="10" w:name="_Toc465689865"/>
       <w:r>
         <w:lastRenderedPageBreak/>
         <w:t>Serializing</w:t>
       </w:r>
-      <w:bookmarkEnd w:id="9"/>
+      <w:bookmarkEnd w:id="10"/>
     </w:p>
     <w:p>
       <w:pPr>
@@ -5884,7 +6033,15 @@
         <w:t xml:space="preserve">Functionality Serializers: </w:t>
       </w:r>
       <w:r>
-        <w:t xml:space="preserve">What’s really important is the </w:t>
+        <w:t xml:space="preserve">What’s </w:t>
+      </w:r>
+      <w:proofErr w:type="gramStart"/>
+      <w:r>
+        <w:t>really important</w:t>
+      </w:r>
+      <w:proofErr w:type="gramEnd"/>
+      <w:r>
+        <w:t xml:space="preserve"> is the </w:t>
       </w:r>
       <w:r>
         <w:rPr>
@@ -5937,7 +6094,15 @@
         <w:t>Serializer</w:t>
       </w:r>
       <w:r>
-        <w:t xml:space="preserve"> (all have to be registered in this Global Registry). These serializers are registered with the Content Type by which they perform the serialization (MIME or SOAP), this way the client (in this case the Send Agent) has only to know which content type the incoming AS4Message has.</w:t>
+        <w:t xml:space="preserve"> (all </w:t>
+      </w:r>
+      <w:proofErr w:type="gramStart"/>
+      <w:r>
+        <w:t>have to</w:t>
+      </w:r>
+      <w:proofErr w:type="gramEnd"/>
+      <w:r>
+        <w:t xml:space="preserve"> be registered in this Global Registry). These serializers are registered with the Content Type by which they perform the serialization (MIME or SOAP), this way the client (in this case the Send Agent) has only to know which content type the incoming AS4Message has.</w:t>
       </w:r>
     </w:p>
     <w:p>
@@ -5954,7 +6119,15 @@
         <w:t xml:space="preserve">Soap Envelope Builder </w:t>
       </w:r>
       <w:r>
-        <w:t xml:space="preserve">or the Mapping functionality described inside the AutoMapper Profiles, See </w:t>
+        <w:t xml:space="preserve">or the Mapping functionality described inside the AutoMapper Profiles, </w:t>
+      </w:r>
+      <w:proofErr w:type="gramStart"/>
+      <w:r>
+        <w:t>See</w:t>
+      </w:r>
+      <w:proofErr w:type="gramEnd"/>
+      <w:r>
+        <w:t xml:space="preserve"> </w:t>
       </w:r>
       <w:r>
         <w:fldChar w:fldCharType="begin"/>
@@ -5977,7 +6150,7 @@
       <w:r>
         <w:t xml:space="preserve"> </w:t>
       </w:r>
-      <w:bookmarkStart w:id="10" w:name="_Toc459786916"/>
+      <w:bookmarkStart w:id="11" w:name="_Toc459786916"/>
       <w:r>
         <w:t>Frameworks) to have the right functionality to perform the serialization.</w:t>
       </w:r>
@@ -6093,12 +6266,12 @@
       <w:pPr>
         <w:pStyle w:val="Heading2"/>
       </w:pPr>
-      <w:bookmarkStart w:id="11" w:name="_Toc465689866"/>
+      <w:bookmarkStart w:id="12" w:name="_Toc465689866"/>
       <w:r>
         <w:lastRenderedPageBreak/>
         <w:t>Security Header: Signing</w:t>
       </w:r>
-      <w:bookmarkEnd w:id="11"/>
+      <w:bookmarkEnd w:id="12"/>
     </w:p>
     <w:p>
       <w:pPr>
@@ -6651,12 +6824,12 @@
           <w:lang w:val="en-US"/>
         </w:rPr>
       </w:pPr>
-      <w:bookmarkStart w:id="12" w:name="_Toc465689867"/>
+      <w:bookmarkStart w:id="13" w:name="_Toc465689867"/>
       <w:r>
         <w:lastRenderedPageBreak/>
         <w:t>Security Header: Encryption</w:t>
       </w:r>
-      <w:bookmarkEnd w:id="12"/>
+      <w:bookmarkEnd w:id="13"/>
     </w:p>
     <w:p>
       <w:pPr>
@@ -6857,13 +7030,13 @@
         <w:ind w:left="454" w:hanging="454"/>
         <w:jc w:val="left"/>
       </w:pPr>
-      <w:bookmarkStart w:id="13" w:name="_Toc465689868"/>
+      <w:bookmarkStart w:id="14" w:name="_Toc465689868"/>
       <w:r>
         <w:lastRenderedPageBreak/>
         <w:t>Application Layer</w:t>
       </w:r>
-      <w:bookmarkEnd w:id="10"/>
-      <w:bookmarkEnd w:id="13"/>
+      <w:bookmarkEnd w:id="11"/>
+      <w:bookmarkEnd w:id="14"/>
     </w:p>
     <w:p>
       <w:pPr>
@@ -6906,8 +7079,13 @@
       <w:pPr>
         <w:pStyle w:val="Bodytext0"/>
       </w:pPr>
-      <w:r>
-        <w:t>So this layer contains the startup and the responsibility of the creation of the Agents.</w:t>
+      <w:proofErr w:type="gramStart"/>
+      <w:r>
+        <w:t>So</w:t>
+      </w:r>
+      <w:proofErr w:type="gramEnd"/>
+      <w:r>
+        <w:t xml:space="preserve"> this layer contains the startup and the responsibility of the creation of the Agents.</w:t>
       </w:r>
     </w:p>
     <w:p>
@@ -6988,14 +7166,14 @@
         <w:ind w:left="454" w:hanging="454"/>
         <w:jc w:val="left"/>
       </w:pPr>
-      <w:bookmarkStart w:id="14" w:name="_Toc459786917"/>
-      <w:bookmarkStart w:id="15" w:name="_Toc465689869"/>
+      <w:bookmarkStart w:id="15" w:name="_Toc459786917"/>
+      <w:bookmarkStart w:id="16" w:name="_Toc465689869"/>
       <w:r>
         <w:lastRenderedPageBreak/>
         <w:t>Extension Layer</w:t>
       </w:r>
-      <w:bookmarkEnd w:id="14"/>
       <w:bookmarkEnd w:id="15"/>
+      <w:bookmarkEnd w:id="16"/>
     </w:p>
     <w:p>
       <w:pPr>
@@ -7049,7 +7227,15 @@
         <w:t>Service</w:t>
       </w:r>
       <w:r>
-        <w:t xml:space="preserve"> has to be extendable for the users: </w:t>
+        <w:t xml:space="preserve"> </w:t>
+      </w:r>
+      <w:proofErr w:type="gramStart"/>
+      <w:r>
+        <w:t>has to</w:t>
+      </w:r>
+      <w:proofErr w:type="gramEnd"/>
+      <w:r>
+        <w:t xml:space="preserve"> be extendable for the users: </w:t>
       </w:r>
       <w:r>
         <w:rPr>
@@ -7214,7 +7400,15 @@
         <w:t>Agents</w:t>
       </w:r>
       <w:r>
-        <w:t xml:space="preserve"> are actually the central point of the system and </w:t>
+        <w:t xml:space="preserve"> are </w:t>
+      </w:r>
+      <w:proofErr w:type="gramStart"/>
+      <w:r>
+        <w:t>actually the</w:t>
+      </w:r>
+      <w:proofErr w:type="gramEnd"/>
+      <w:r>
+        <w:t xml:space="preserve"> central point of the system and </w:t>
       </w:r>
       <w:r>
         <w:t>wrap</w:t>
@@ -7249,11 +7443,19 @@
       <w:r>
         <w:t xml:space="preserve"> class to have a consistent </w:t>
       </w:r>
-      <w:r>
-        <w:rPr>
-          <w:i/>
-        </w:rPr>
-        <w:t>Open()</w:t>
+      <w:proofErr w:type="gramStart"/>
+      <w:r>
+        <w:rPr>
+          <w:i/>
+        </w:rPr>
+        <w:t>Open(</w:t>
+      </w:r>
+      <w:proofErr w:type="gramEnd"/>
+      <w:r>
+        <w:rPr>
+          <w:i/>
+        </w:rPr>
+        <w:t>)</w:t>
       </w:r>
       <w:r>
         <w:t xml:space="preserve"> method for all its child’s. When clients want to write an </w:t>
@@ -7452,12 +7654,12 @@
       <w:pPr>
         <w:pStyle w:val="Heading2"/>
       </w:pPr>
-      <w:bookmarkStart w:id="16" w:name="_Toc465689870"/>
+      <w:bookmarkStart w:id="17" w:name="_Toc465689870"/>
       <w:r>
         <w:lastRenderedPageBreak/>
         <w:t>Settings</w:t>
       </w:r>
-      <w:bookmarkEnd w:id="16"/>
+      <w:bookmarkEnd w:id="17"/>
     </w:p>
     <w:p>
       <w:pPr>
@@ -7585,12 +7787,12 @@
       <w:pPr>
         <w:pStyle w:val="Heading2"/>
       </w:pPr>
-      <w:bookmarkStart w:id="17" w:name="_Toc465689871"/>
+      <w:bookmarkStart w:id="18" w:name="_Toc465689871"/>
       <w:r>
         <w:lastRenderedPageBreak/>
         <w:t>Agents</w:t>
       </w:r>
-      <w:bookmarkEnd w:id="17"/>
+      <w:bookmarkEnd w:id="18"/>
     </w:p>
     <w:p>
       <w:pPr>
@@ -7613,14 +7815,14 @@
           <w:lang w:val="en-US"/>
         </w:rPr>
       </w:pPr>
-      <w:bookmarkStart w:id="18" w:name="_Toc465689872"/>
+      <w:bookmarkStart w:id="19" w:name="_Toc465689872"/>
       <w:r>
         <w:rPr>
           <w:lang w:val="en-US"/>
         </w:rPr>
         <w:t>Submit Agent</w:t>
       </w:r>
-      <w:bookmarkEnd w:id="18"/>
+      <w:bookmarkEnd w:id="19"/>
     </w:p>
     <w:p>
       <w:pPr>
@@ -7683,14 +7885,14 @@
           <w:lang w:val="en-US"/>
         </w:rPr>
       </w:pPr>
-      <w:bookmarkStart w:id="19" w:name="_Toc465689873"/>
+      <w:bookmarkStart w:id="20" w:name="_Toc465689873"/>
       <w:r>
         <w:rPr>
           <w:lang w:val="en-US"/>
         </w:rPr>
         <w:t>Send Agent</w:t>
       </w:r>
-      <w:bookmarkEnd w:id="19"/>
+      <w:bookmarkEnd w:id="20"/>
     </w:p>
     <w:p>
       <w:pPr>
@@ -7773,7 +7975,7 @@
           <w:lang w:val="en-US"/>
         </w:rPr>
       </w:pPr>
-      <w:bookmarkStart w:id="20" w:name="_Toc465689874"/>
+      <w:bookmarkStart w:id="21" w:name="_Toc465689874"/>
       <w:r>
         <w:rPr>
           <w:lang w:val="en-US"/>
@@ -7781,7 +7983,7 @@
         <w:lastRenderedPageBreak/>
         <w:t>Receive Agent</w:t>
       </w:r>
-      <w:bookmarkEnd w:id="20"/>
+      <w:bookmarkEnd w:id="21"/>
     </w:p>
     <w:p>
       <w:pPr>
@@ -7847,14 +8049,14 @@
           <w:lang w:val="en-US"/>
         </w:rPr>
       </w:pPr>
-      <w:bookmarkStart w:id="21" w:name="_Toc465689875"/>
+      <w:bookmarkStart w:id="22" w:name="_Toc465689875"/>
       <w:r>
         <w:rPr>
           <w:lang w:val="en-US"/>
         </w:rPr>
         <w:t>Deliver Agent</w:t>
       </w:r>
-      <w:bookmarkEnd w:id="21"/>
+      <w:bookmarkEnd w:id="22"/>
     </w:p>
     <w:p>
       <w:pPr>
@@ -7937,7 +8139,7 @@
       <w:pPr>
         <w:pStyle w:val="Heading3"/>
       </w:pPr>
-      <w:bookmarkStart w:id="22" w:name="_Toc465689876"/>
+      <w:bookmarkStart w:id="23" w:name="_Toc465689876"/>
       <w:r>
         <w:rPr>
           <w:lang w:val="en-US"/>
@@ -7945,7 +8147,7 @@
         <w:lastRenderedPageBreak/>
         <w:t>Notify Agent</w:t>
       </w:r>
-      <w:bookmarkEnd w:id="22"/>
+      <w:bookmarkEnd w:id="23"/>
     </w:p>
     <w:p>
       <w:pPr>
@@ -8063,19 +8265,19 @@
       <w:pPr>
         <w:pStyle w:val="Heading2"/>
       </w:pPr>
-      <w:bookmarkStart w:id="23" w:name="_Toc465689877"/>
+      <w:bookmarkStart w:id="24" w:name="_Toc465689877"/>
       <w:r>
         <w:lastRenderedPageBreak/>
         <w:t>Steps</w:t>
       </w:r>
-      <w:bookmarkEnd w:id="23"/>
+      <w:bookmarkEnd w:id="24"/>
     </w:p>
     <w:p>
       <w:pPr>
         <w:pStyle w:val="Heading3"/>
         <w:ind w:left="709" w:hanging="709"/>
       </w:pPr>
-      <w:bookmarkStart w:id="24" w:name="_Toc465689878"/>
+      <w:bookmarkStart w:id="25" w:name="_Toc465689878"/>
       <w:r>
         <w:rPr>
           <w:lang w:val="en-US"/>
@@ -8088,7 +8290,7 @@
         </w:rPr>
         <w:t xml:space="preserve"> Steps</w:t>
       </w:r>
-      <w:bookmarkEnd w:id="24"/>
+      <w:bookmarkEnd w:id="25"/>
     </w:p>
     <w:p>
       <w:pPr>
@@ -8302,7 +8504,7 @@
           <w:lang w:eastAsia="en-US"/>
         </w:rPr>
       </w:pPr>
-      <w:bookmarkStart w:id="25" w:name="_Toc465689879"/>
+      <w:bookmarkStart w:id="26" w:name="_Toc465689879"/>
       <w:r>
         <w:rPr>
           <w:lang w:val="en-US"/>
@@ -8316,7 +8518,7 @@
         </w:rPr>
         <w:t xml:space="preserve"> Steps</w:t>
       </w:r>
-      <w:bookmarkEnd w:id="25"/>
+      <w:bookmarkEnd w:id="26"/>
     </w:p>
     <w:p>
       <w:pPr>
@@ -8753,12 +8955,12 @@
       <w:pPr>
         <w:pStyle w:val="Heading2"/>
       </w:pPr>
-      <w:bookmarkStart w:id="26" w:name="_Toc465689880"/>
+      <w:bookmarkStart w:id="27" w:name="_Toc465689880"/>
       <w:r>
         <w:lastRenderedPageBreak/>
         <w:t>Providers</w:t>
       </w:r>
-      <w:bookmarkEnd w:id="26"/>
+      <w:bookmarkEnd w:id="27"/>
     </w:p>
     <w:p>
       <w:pPr>
@@ -9132,15 +9334,7 @@
         <w:rPr>
           <w:rFonts w:ascii="Arial" w:hAnsi="Arial" w:cs="Arial"/>
         </w:rPr>
-        <w:t xml:space="preserve"> which</w:t>
-      </w:r>
-      <w:bookmarkStart w:id="27" w:name="_GoBack"/>
-      <w:bookmarkEnd w:id="27"/>
-      <w:r>
-        <w:rPr>
-          <w:rFonts w:ascii="Arial" w:hAnsi="Arial" w:cs="Arial"/>
-        </w:rPr>
-        <w:t xml:space="preserve"> decouples the dependencies. </w:t>
+        <w:t xml:space="preserve"> which decouples the dependencies. </w:t>
       </w:r>
       <w:r>
         <w:rPr>
@@ -10531,7 +10725,15 @@
         <w:t>w</w:t>
       </w:r>
       <w:r>
-        <w:t xml:space="preserve">hen messages arrive or leave, some validations are required. To have a solid and future-proof system, we’ll use </w:t>
+        <w:t xml:space="preserve">hen messages </w:t>
+      </w:r>
+      <w:proofErr w:type="gramStart"/>
+      <w:r>
+        <w:t>arrive</w:t>
+      </w:r>
+      <w:proofErr w:type="gramEnd"/>
+      <w:r>
+        <w:t xml:space="preserve"> or leave, some validations are required. To have a solid and future-proof system, we’ll use </w:t>
       </w:r>
       <w:r>
         <w:rPr>
@@ -11587,7 +11789,7 @@
         <w:rStyle w:val="PageNumber"/>
         <w:noProof/>
       </w:rPr>
-      <w:t>27</w:t>
+      <w:t>21</w:t>
     </w:r>
     <w:r>
       <w:rPr>
@@ -18641,6 +18843,7 @@
   <w:style w:type="character" w:default="1" w:styleId="DefaultParagraphFont">
     <w:name w:val="Default Paragraph Font"/>
     <w:uiPriority w:val="1"/>
+    <w:semiHidden/>
     <w:unhideWhenUsed/>
   </w:style>
   <w:style w:type="table" w:default="1" w:styleId="TableNormal">
@@ -22968,15 +23171,6 @@
 </file>
 
 <file path=customXml/item1.xml><?xml version="1.0" encoding="utf-8"?>
-<?mso-contentType ?>
-<FormTemplates xmlns="http://schemas.microsoft.com/sharepoint/v3/contenttype/forms">
-  <Display>DocumentLibraryForm</Display>
-  <Edit>DocumentLibraryForm</Edit>
-  <New>DocumentLibraryForm</New>
-</FormTemplates>
-</file>
-
-<file path=customXml/item2.xml><?xml version="1.0" encoding="utf-8"?>
 <ct:contentTypeSchema xmlns:ct="http://schemas.microsoft.com/office/2006/metadata/contentType" xmlns:ma="http://schemas.microsoft.com/office/2006/metadata/properties/metaAttributes" ct:_="" ma:_="" ma:contentTypeName="Document" ma:contentTypeID="0x010100F0549A8098D1114C90D8B54A7A681CA4" ma:contentTypeVersion="1" ma:contentTypeDescription="Create a new document." ma:contentTypeScope="" ma:versionID="66e8da15697ce3592d7353dcc1340d53">
   <xsd:schema xmlns:xsd="http://www.w3.org/2001/XMLSchema" xmlns:xs="http://www.w3.org/2001/XMLSchema" xmlns:p="http://schemas.microsoft.com/office/2006/metadata/properties" xmlns:ns2="335ba17e-dcd8-4bde-a350-889aa16445e9" xmlns:ns3="d147ea77-d1d6-44d6-a21b-7b692a8bae0b" xmlns:ns4="http://schemas.microsoft.com/sharepoint/v4" targetNamespace="http://schemas.microsoft.com/office/2006/metadata/properties" ma:root="true" ma:fieldsID="279a3adec402198079344e3dd1dc418f" ns2:_="" ns3:_="" ns4:_="">
     <xsd:import namespace="335ba17e-dcd8-4bde-a350-889aa16445e9"/>
@@ -23140,6 +23334,15 @@
 </ct:contentTypeSchema>
 </file>
 
+<file path=customXml/item2.xml><?xml version="1.0" encoding="utf-8"?>
+<?mso-contentType ?>
+<FormTemplates xmlns="http://schemas.microsoft.com/sharepoint/v3/contenttype/forms">
+  <Display>DocumentLibraryForm</Display>
+  <Edit>DocumentLibraryForm</Edit>
+  <New>DocumentLibraryForm</New>
+</FormTemplates>
+</file>
+
 <file path=customXml/item3.xml><?xml version="1.0" encoding="utf-8"?>
 <p:properties xmlns:p="http://schemas.microsoft.com/office/2006/metadata/properties" xmlns:xsi="http://www.w3.org/2001/XMLSchema-instance" xmlns:pc="http://schemas.microsoft.com/office/infopath/2007/PartnerControls">
   <documentManagement>
@@ -23153,14 +23356,6 @@
 </file>
 
 <file path=customXml/itemProps1.xml><?xml version="1.0" encoding="utf-8"?>
-<ds:datastoreItem xmlns:ds="http://schemas.openxmlformats.org/officeDocument/2006/customXml" ds:itemID="{8A90EADA-48B6-4018-996C-4D3872FEEB04}">
-  <ds:schemaRefs>
-    <ds:schemaRef ds:uri="http://schemas.microsoft.com/sharepoint/v3/contenttype/forms"/>
-  </ds:schemaRefs>
-</ds:datastoreItem>
-</file>
-
-<file path=customXml/itemProps2.xml><?xml version="1.0" encoding="utf-8"?>
 <ds:datastoreItem xmlns:ds="http://schemas.openxmlformats.org/officeDocument/2006/customXml" ds:itemID="{0DEE8D0F-E9B2-4366-AFB6-EC2F7CA92AD0}">
   <ds:schemaRefs>
     <ds:schemaRef ds:uri="http://schemas.microsoft.com/office/2006/metadata/contentType"/>
@@ -23180,6 +23375,14 @@
 </ds:datastoreItem>
 </file>
 
+<file path=customXml/itemProps2.xml><?xml version="1.0" encoding="utf-8"?>
+<ds:datastoreItem xmlns:ds="http://schemas.openxmlformats.org/officeDocument/2006/customXml" ds:itemID="{8A90EADA-48B6-4018-996C-4D3872FEEB04}">
+  <ds:schemaRefs>
+    <ds:schemaRef ds:uri="http://schemas.microsoft.com/sharepoint/v3/contenttype/forms"/>
+  </ds:schemaRefs>
+</ds:datastoreItem>
+</file>
+
 <file path=customXml/itemProps3.xml><?xml version="1.0" encoding="utf-8"?>
 <ds:datastoreItem xmlns:ds="http://schemas.openxmlformats.org/officeDocument/2006/customXml" ds:itemID="{39918DD7-C0D1-4ABB-B6CB-E701D94A31E0}">
   <ds:schemaRefs>
@@ -23191,7 +23394,7 @@
 </file>
 
 <file path=customXml/itemProps4.xml><?xml version="1.0" encoding="utf-8"?>
-<ds:datastoreItem xmlns:ds="http://schemas.openxmlformats.org/officeDocument/2006/customXml" ds:itemID="{406AE9A1-A2A7-4FC2-9D08-2AC9EC8BDA27}">
+<ds:datastoreItem xmlns:ds="http://schemas.openxmlformats.org/officeDocument/2006/customXml" ds:itemID="{A14E6BC0-D8CE-4E55-BFB0-A9A5958BD5CB}">
   <ds:schemaRefs>
     <ds:schemaRef ds:uri="http://schemas.openxmlformats.org/officeDocument/2006/bibliography"/>
   </ds:schemaRefs>

</xml_diff>